<commit_message>
updated treatment of supplementary materials and new word count function
</commit_message>
<xml_diff>
--- a/docs/manuscript/manuscript.docx
+++ b/docs/manuscript/manuscript.docx
@@ -1174,7 +1174,7 @@
       </w:r>
     </w:p>
     <w:bookmarkEnd w:id="51"/>
-    <w:bookmarkStart w:id="61" w:name="disclosures"/>
+    <w:bookmarkStart w:id="56" w:name="disclosures"/>
     <w:p>
       <w:pPr>
         <w:pStyle w:val="Heading1"/>
@@ -1238,7 +1238,7 @@
       </w:r>
     </w:p>
     <w:bookmarkEnd w:id="54"/>
-    <w:bookmarkStart w:id="60" w:name="competing-interests"/>
+    <w:bookmarkStart w:id="55" w:name="competing-interests"/>
     <w:p>
       <w:pPr>
         <w:pStyle w:val="Heading2"/>
@@ -1260,8 +1260,19 @@
         <w:br w:type="page"/>
       </w:r>
     </w:p>
-    <w:bookmarkStart w:id="59" w:name="refs"/>
-    <w:bookmarkStart w:id="56" w:name="ref-R-base"/>
+    <w:bookmarkEnd w:id="55"/>
+    <w:bookmarkEnd w:id="56"/>
+    <w:bookmarkStart w:id="62" w:name="references"/>
+    <w:p>
+      <w:pPr>
+        <w:pStyle w:val="Heading1"/>
+      </w:pPr>
+      <w:r>
+        <w:t xml:space="preserve">References</w:t>
+      </w:r>
+    </w:p>
+    <w:bookmarkStart w:id="61" w:name="refs"/>
+    <w:bookmarkStart w:id="58" w:name="ref-R-base"/>
     <w:p>
       <w:pPr>
         <w:pStyle w:val="Bibliography"/>
@@ -1285,7 +1296,7 @@
       <w:r>
         <w:t xml:space="preserve"> </w:t>
       </w:r>
-      <w:hyperlink r:id="rId55">
+      <w:hyperlink r:id="rId57">
         <w:r>
           <w:rPr>
             <w:rStyle w:val="Hyperlink"/>
@@ -1294,8 +1305,8 @@
         </w:r>
       </w:hyperlink>
     </w:p>
-    <w:bookmarkEnd w:id="56"/>
-    <w:bookmarkStart w:id="58" w:name="ref-simmons2012"/>
+    <w:bookmarkEnd w:id="58"/>
+    <w:bookmarkStart w:id="60" w:name="ref-simmons2012"/>
     <w:p>
       <w:pPr>
         <w:pStyle w:val="Bibliography"/>
@@ -1345,7 +1356,7 @@
       <w:r>
         <w:t xml:space="preserve"> </w:t>
       </w:r>
-      <w:hyperlink r:id="rId57">
+      <w:hyperlink r:id="rId59">
         <w:r>
           <w:rPr>
             <w:rStyle w:val="Hyperlink"/>
@@ -1354,10 +1365,648 @@
         </w:r>
       </w:hyperlink>
     </w:p>
-    <w:bookmarkEnd w:id="58"/>
-    <w:bookmarkEnd w:id="59"/>
     <w:bookmarkEnd w:id="60"/>
     <w:bookmarkEnd w:id="61"/>
+    <w:bookmarkEnd w:id="62"/>
+    <w:bookmarkStart w:id="71" w:name="appendix-a-supplementary-materials"/>
+    <w:p>
+      <w:pPr>
+        <w:pStyle w:val="Heading1"/>
+      </w:pPr>
+      <w:r>
+        <w:t xml:space="preserve">Appendix A: Supplementary Materials</w:t>
+      </w:r>
+    </w:p>
+    <w:bookmarkStart w:id="63" w:name="model-formulas"/>
+    <w:p>
+      <w:pPr>
+        <w:pStyle w:val="Heading2"/>
+      </w:pPr>
+      <w:r>
+        <w:t xml:space="preserve">Model formulas</w:t>
+      </w:r>
+    </w:p>
+    <w:p>
+      <w:pPr>
+        <w:pStyle w:val="FirstParagraph"/>
+      </w:pPr>
+      <w:r>
+        <w:t xml:space="preserve">The regression formula for the full model (model b2):</w:t>
+      </w:r>
+    </w:p>
+    <w:p>
+      <w:pPr>
+        <w:pStyle w:val="BodyText"/>
+      </w:pPr>
+      <m:oMathPara>
+        <m:oMathParaPr>
+          <m:jc m:val="center"/>
+        </m:oMathParaPr>
+        <m:oMath>
+          <m:r>
+            <m:t>r</m:t>
+          </m:r>
+          <m:r>
+            <m:t>t</m:t>
+          </m:r>
+          <m:r>
+            <m:rPr>
+              <m:sty m:val="p"/>
+            </m:rPr>
+            <m:t>∼</m:t>
+          </m:r>
+          <m:r>
+            <m:t>1</m:t>
+          </m:r>
+          <m:r>
+            <m:rPr>
+              <m:sty m:val="p"/>
+            </m:rPr>
+            <m:t>+</m:t>
+          </m:r>
+          <m:r>
+            <m:t>s</m:t>
+          </m:r>
+          <m:r>
+            <m:t>t</m:t>
+          </m:r>
+          <m:r>
+            <m:t>i</m:t>
+          </m:r>
+          <m:r>
+            <m:t>m</m:t>
+          </m:r>
+          <m:r>
+            <m:t>u</m:t>
+          </m:r>
+          <m:r>
+            <m:t>l</m:t>
+          </m:r>
+          <m:r>
+            <m:t>u</m:t>
+          </m:r>
+          <m:r>
+            <m:t>s</m:t>
+          </m:r>
+          <m:r>
+            <m:rPr>
+              <m:sty m:val="p"/>
+            </m:rPr>
+            <m:t>*</m:t>
+          </m:r>
+          <m:r>
+            <m:t>c</m:t>
+          </m:r>
+          <m:r>
+            <m:t>o</m:t>
+          </m:r>
+          <m:r>
+            <m:t>m</m:t>
+          </m:r>
+          <m:r>
+            <m:t>p</m:t>
+          </m:r>
+          <m:r>
+            <m:t>a</m:t>
+          </m:r>
+          <m:r>
+            <m:t>t</m:t>
+          </m:r>
+          <m:r>
+            <m:t>i</m:t>
+          </m:r>
+          <m:r>
+            <m:t>b</m:t>
+          </m:r>
+          <m:r>
+            <m:t>i</m:t>
+          </m:r>
+          <m:r>
+            <m:t>l</m:t>
+          </m:r>
+          <m:r>
+            <m:t>i</m:t>
+          </m:r>
+          <m:r>
+            <m:t>t</m:t>
+          </m:r>
+          <m:r>
+            <m:t>y</m:t>
+          </m:r>
+          <m:r>
+            <m:rPr>
+              <m:sty m:val="p"/>
+            </m:rPr>
+            <m:t>+</m:t>
+          </m:r>
+          <m:r>
+            <m:t> </m:t>
+          </m:r>
+          <m:d>
+            <m:dPr>
+              <m:begChr m:val="("/>
+              <m:sepChr m:val=""/>
+              <m:endChr m:val=")"/>
+              <m:grow/>
+            </m:dPr>
+            <m:e>
+              <m:r>
+                <m:t>1</m:t>
+              </m:r>
+              <m:r>
+                <m:rPr>
+                  <m:sty m:val="p"/>
+                </m:rPr>
+                <m:t>+</m:t>
+              </m:r>
+              <m:r>
+                <m:t>s</m:t>
+              </m:r>
+              <m:r>
+                <m:t>t</m:t>
+              </m:r>
+              <m:r>
+                <m:t>i</m:t>
+              </m:r>
+              <m:r>
+                <m:t>m</m:t>
+              </m:r>
+              <m:r>
+                <m:t>u</m:t>
+              </m:r>
+              <m:r>
+                <m:t>l</m:t>
+              </m:r>
+              <m:r>
+                <m:t>u</m:t>
+              </m:r>
+              <m:r>
+                <m:t>s</m:t>
+              </m:r>
+              <m:r>
+                <m:rPr>
+                  <m:sty m:val="p"/>
+                </m:rPr>
+                <m:t>*</m:t>
+              </m:r>
+              <m:r>
+                <m:t>c</m:t>
+              </m:r>
+              <m:r>
+                <m:t>o</m:t>
+              </m:r>
+              <m:r>
+                <m:t>m</m:t>
+              </m:r>
+              <m:r>
+                <m:t>p</m:t>
+              </m:r>
+              <m:r>
+                <m:t>a</m:t>
+              </m:r>
+              <m:r>
+                <m:t>t</m:t>
+              </m:r>
+              <m:r>
+                <m:t>i</m:t>
+              </m:r>
+              <m:r>
+                <m:t>b</m:t>
+              </m:r>
+              <m:r>
+                <m:t>i</m:t>
+              </m:r>
+              <m:r>
+                <m:t>l</m:t>
+              </m:r>
+              <m:r>
+                <m:t>i</m:t>
+              </m:r>
+              <m:r>
+                <m:t>t</m:t>
+              </m:r>
+              <m:r>
+                <m:t>y</m:t>
+              </m:r>
+              <m:r>
+                <m:rPr>
+                  <m:sty m:val="p"/>
+                </m:rPr>
+                <m:t>|</m:t>
+              </m:r>
+              <m:r>
+                <m:t>p</m:t>
+              </m:r>
+              <m:r>
+                <m:t>i</m:t>
+              </m:r>
+              <m:r>
+                <m:t>d</m:t>
+              </m:r>
+            </m:e>
+          </m:d>
+        </m:oMath>
+      </m:oMathPara>
+    </w:p>
+    <w:p>
+      <w:pPr>
+        <w:pStyle w:val="FirstParagraph"/>
+      </w:pPr>
+      <w:r>
+        <w:rPr>
+          <w:i/>
+          <w:iCs/>
+        </w:rPr>
+        <w:t xml:space="preserve">Note:</w:t>
+      </w:r>
+      <w:r>
+        <w:t xml:space="preserve"> </w:t>
+      </w:r>
+      <w:r>
+        <w:t xml:space="preserve">rt = reaction time (ms); stimulus = blah; compatibility = blah; pid = subject/participant identifier.</w:t>
+      </w:r>
+    </w:p>
+    <w:bookmarkEnd w:id="63"/>
+    <w:bookmarkStart w:id="65" w:name="a-supplementary-table"/>
+    <w:p>
+      <w:pPr>
+        <w:pStyle w:val="Heading2"/>
+      </w:pPr>
+      <w:r>
+        <w:t xml:space="preserve">A supplementary table</w:t>
+      </w:r>
+    </w:p>
+    <w:p>
+      <w:pPr>
+        <w:pStyle w:val="FirstParagraph"/>
+      </w:pPr>
+      <w:r>
+        <w:t xml:space="preserve">Here, I just reproduce the table from the main manuscript to save time making anything else.</w:t>
+      </w:r>
+      <w:r>
+        <w:t xml:space="preserve"> </w:t>
+      </w:r>
+      <w:r>
+        <w:t xml:space="preserve">But of course in a real paper, you wouldn’t do this, you’d just show whatever you needed.</w:t>
+      </w:r>
+      <w:r>
+        <w:t xml:space="preserve"> </w:t>
+      </w:r>
+      <w:r>
+        <w:t xml:space="preserve">It is labelled differently to reflect that it is a supplementary table (</w:t>
+      </w:r>
+      <w:hyperlink w:anchor="tbl-s1">
+        <w:r>
+          <w:rPr>
+            <w:rStyle w:val="Hyperlink"/>
+          </w:rPr>
+          <w:t xml:space="preserve">Table 3</w:t>
+        </w:r>
+      </w:hyperlink>
+      <w:r>
+        <w:t xml:space="preserve">).</w:t>
+      </w:r>
+    </w:p>
+    <w:tbl>
+      <w:tblPr>
+        <w:tblStyle w:val="Table"/>
+        <w:tblW w:type="pct" w:w="5000"/>
+        <w:tblLayout w:type="fixed"/>
+        <w:tblLook w:firstRow="0" w:lastRow="0" w:firstColumn="0" w:lastColumn="0" w:noHBand="0" w:noVBand="0" w:val="0000"/>
+      </w:tblPr>
+      <w:tblGrid>
+        <w:gridCol w:w="7920"/>
+      </w:tblGrid>
+      <w:tr>
+        <w:tc>
+          <w:tcPr/>
+          <w:bookmarkStart w:id="64" w:name="tbl-s1"/>
+          <w:p>
+            <w:pPr>
+              <w:jc w:val="center"/>
+            </w:pPr>
+            <w:pPr>
+              <w:jc w:val="start"/>
+              <w:spacing w:before="200"/>
+              <w:pStyle w:val="ImageCaption"/>
+            </w:pPr>
+            <w:r>
+              <w:t xml:space="preserve">Table 3: Supplementary table created with</w:t>
+            </w:r>
+            <w:r>
+              <w:t xml:space="preserve"> </w:t>
+            </w:r>
+            <w:r>
+              <w:rPr>
+                <w:rStyle w:val="VerbatimChar"/>
+              </w:rPr>
+              <w:t xml:space="preserve">tinytable::tt()</w:t>
+            </w:r>
+          </w:p>
+          <w:tbl>
+            <w:tblPr>
+              <w:tblStyle w:val="Table"/>
+              <w:tblW w:type="pct" w:w="2639"/>
+              <w:tblLayout w:type="fixed"/>
+              <w:tblLook w:firstRow="1" w:lastRow="1" w:firstColumn="0" w:lastColumn="0" w:noHBand="0" w:noVBand="0" w:val="0020"/>
+            </w:tblPr>
+            <w:tblGrid>
+              <w:gridCol w:w="1320"/>
+              <w:gridCol w:w="880"/>
+              <w:gridCol w:w="990"/>
+              <w:gridCol w:w="990"/>
+            </w:tblGrid>
+            <w:tr>
+              <w:trPr>
+                <w:tblHeader w:val="on"/>
+              </w:trPr>
+              <w:tc>
+                <w:tcPr/>
+                <w:p>
+                  <w:pPr>
+                    <w:pStyle w:val="Compact"/>
+                    <w:jc w:val="center"/>
+                  </w:pPr>
+                  <w:r>
+                    <w:t xml:space="preserve">term</w:t>
+                  </w:r>
+                </w:p>
+              </w:tc>
+              <w:tc>
+                <w:tcPr/>
+                <w:p>
+                  <w:pPr>
+                    <w:pStyle w:val="Compact"/>
+                    <w:jc w:val="center"/>
+                  </w:pPr>
+                  <w:r>
+                    <w:t xml:space="preserve">value</w:t>
+                  </w:r>
+                </w:p>
+              </w:tc>
+              <w:tc>
+                <w:tcPr/>
+                <w:p>
+                  <w:pPr>
+                    <w:pStyle w:val="Compact"/>
+                    <w:jc w:val="center"/>
+                  </w:pPr>
+                  <w:r>
+                    <w:t xml:space="preserve">.lower</w:t>
+                  </w:r>
+                </w:p>
+              </w:tc>
+              <w:tc>
+                <w:tcPr/>
+                <w:p>
+                  <w:pPr>
+                    <w:pStyle w:val="Compact"/>
+                    <w:jc w:val="center"/>
+                  </w:pPr>
+                  <w:r>
+                    <w:t xml:space="preserve">.upper</w:t>
+                  </w:r>
+                </w:p>
+              </w:tc>
+            </w:tr>
+            <w:tr>
+              <w:tc>
+                <w:tcPr/>
+                <w:p>
+                  <w:pPr>
+                    <w:pStyle w:val="Compact"/>
+                    <w:jc w:val="center"/>
+                  </w:pPr>
+                  <w:r>
+                    <w:t xml:space="preserve">intercept</w:t>
+                  </w:r>
+                </w:p>
+              </w:tc>
+              <w:tc>
+                <w:tcPr/>
+                <w:p>
+                  <w:pPr>
+                    <w:pStyle w:val="Compact"/>
+                    <w:jc w:val="center"/>
+                  </w:pPr>
+                  <w:r>
+                    <w:t xml:space="preserve">613.9</w:t>
+                  </w:r>
+                </w:p>
+              </w:tc>
+              <w:tc>
+                <w:tcPr/>
+                <w:p>
+                  <w:pPr>
+                    <w:pStyle w:val="Compact"/>
+                    <w:jc w:val="center"/>
+                  </w:pPr>
+                  <w:r>
+                    <w:t xml:space="preserve">593.62</w:t>
+                  </w:r>
+                </w:p>
+              </w:tc>
+              <w:tc>
+                <w:tcPr/>
+                <w:p>
+                  <w:pPr>
+                    <w:pStyle w:val="Compact"/>
+                    <w:jc w:val="center"/>
+                  </w:pPr>
+                  <w:r>
+                    <w:t xml:space="preserve">635</w:t>
+                  </w:r>
+                </w:p>
+              </w:tc>
+            </w:tr>
+            <w:tr>
+              <w:tc>
+                <w:tcPr/>
+                <w:p>
+                  <w:pPr>
+                    <w:pStyle w:val="Compact"/>
+                    <w:jc w:val="center"/>
+                  </w:pPr>
+                  <w:r>
+                    <w:t xml:space="preserve">stimulus</w:t>
+                  </w:r>
+                </w:p>
+              </w:tc>
+              <w:tc>
+                <w:tcPr/>
+                <w:p>
+                  <w:pPr>
+                    <w:pStyle w:val="Compact"/>
+                    <w:jc w:val="center"/>
+                  </w:pPr>
+                  <w:r>
+                    <w:t xml:space="preserve">6.4</w:t>
+                  </w:r>
+                </w:p>
+              </w:tc>
+              <w:tc>
+                <w:tcPr/>
+                <w:p>
+                  <w:pPr>
+                    <w:pStyle w:val="Compact"/>
+                    <w:jc w:val="center"/>
+                  </w:pPr>
+                  <w:r>
+                    <w:t xml:space="preserve">0.77</w:t>
+                  </w:r>
+                </w:p>
+              </w:tc>
+              <w:tc>
+                <w:tcPr/>
+                <w:p>
+                  <w:pPr>
+                    <w:pStyle w:val="Compact"/>
+                    <w:jc w:val="center"/>
+                  </w:pPr>
+                  <w:r>
+                    <w:t xml:space="preserve">12</w:t>
+                  </w:r>
+                </w:p>
+              </w:tc>
+            </w:tr>
+            <w:tr>
+              <w:tc>
+                <w:tcPr>
+                  <w:gridSpan w:val="4"/>
+                </w:tcPr>
+                <w:p>
+                  <w:pPr>
+                    <w:pStyle w:val="Compact"/>
+                    <w:jc w:val="center"/>
+                  </w:pPr>
+                  <w:r>
+                    <w:t xml:space="preserve">Note. This is a footnote.</w:t>
+                  </w:r>
+                </w:p>
+              </w:tc>
+            </w:tr>
+          </w:tbl>
+          <w:bookmarkEnd w:id="64"/>
+          <w:p/>
+        </w:tc>
+      </w:tr>
+    </w:tbl>
+    <w:bookmarkEnd w:id="65"/>
+    <w:bookmarkStart w:id="70" w:name="a-supplementary-figure"/>
+    <w:p>
+      <w:pPr>
+        <w:pStyle w:val="Heading2"/>
+      </w:pPr>
+      <w:r>
+        <w:t xml:space="preserve">A supplementary figure</w:t>
+      </w:r>
+    </w:p>
+    <w:p>
+      <w:pPr>
+        <w:pStyle w:val="FirstParagraph"/>
+      </w:pPr>
+      <w:r>
+        <w:t xml:space="preserve">Let’s take a look at the mixing of chains in the model.</w:t>
+      </w:r>
+      <w:r>
+        <w:t xml:space="preserve"> </w:t>
+      </w:r>
+      <w:r>
+        <w:t xml:space="preserve">This is a useful model diagnostic check to see that the model built ok (</w:t>
+      </w:r>
+      <w:hyperlink w:anchor="fig-s1">
+        <w:r>
+          <w:rPr>
+            <w:rStyle w:val="Hyperlink"/>
+          </w:rPr>
+          <w:t xml:space="preserve">Figure 6</w:t>
+        </w:r>
+      </w:hyperlink>
+      <w:r>
+        <w:t xml:space="preserve">).</w:t>
+      </w:r>
+    </w:p>
+    <w:tbl>
+      <w:tblPr>
+        <w:tblStyle w:val="Table"/>
+        <w:tblW w:type="pct" w:w="5000"/>
+        <w:tblLayout w:type="fixed"/>
+        <w:tblLook w:firstRow="0" w:lastRow="0" w:firstColumn="0" w:lastColumn="0" w:noHBand="0" w:noVBand="0" w:val="0000"/>
+      </w:tblPr>
+      <w:tblGrid>
+        <w:gridCol w:w="7920"/>
+      </w:tblGrid>
+      <w:tr>
+        <w:tc>
+          <w:tcPr/>
+          <w:bookmarkStart w:id="69" w:name="fig-s1"/>
+          <w:p>
+            <w:pPr>
+              <w:pStyle w:val="Compact"/>
+              <w:jc w:val="center"/>
+            </w:pPr>
+            <w:r>
+              <w:drawing>
+                <wp:inline>
+                  <wp:extent cx="3810000" cy="2540000"/>
+                  <wp:effectExtent b="0" l="0" r="0" t="0"/>
+                  <wp:docPr descr="" title="" id="67" name="Picture"/>
+                  <a:graphic>
+                    <a:graphicData uri="http://schemas.openxmlformats.org/drawingml/2006/picture">
+                      <pic:pic>
+                        <pic:nvPicPr>
+                          <pic:cNvPr descr="../exp1/figures/b2_chains.jpeg" id="68" name="Picture"/>
+                          <pic:cNvPicPr>
+                            <a:picLocks noChangeArrowheads="1" noChangeAspect="1"/>
+                          </pic:cNvPicPr>
+                        </pic:nvPicPr>
+                        <pic:blipFill>
+                          <a:blip r:embed="rId66"/>
+                          <a:stretch>
+                            <a:fillRect/>
+                          </a:stretch>
+                        </pic:blipFill>
+                        <pic:spPr bwMode="auto">
+                          <a:xfrm>
+                            <a:off x="0" y="0"/>
+                            <a:ext cx="3810000" cy="2540000"/>
+                          </a:xfrm>
+                          <a:prstGeom prst="rect">
+                            <a:avLst/>
+                          </a:prstGeom>
+                          <a:noFill/>
+                          <a:ln w="9525">
+                            <a:noFill/>
+                            <a:headEnd/>
+                            <a:tailEnd/>
+                          </a:ln>
+                        </pic:spPr>
+                      </pic:pic>
+                    </a:graphicData>
+                  </a:graphic>
+                </wp:inline>
+              </w:drawing>
+            </w:r>
+          </w:p>
+          <w:p>
+            <w:pPr>
+              <w:jc w:val="center"/>
+            </w:pPr>
+            <w:pPr>
+              <w:jc w:val="start"/>
+              <w:spacing w:before="200"/>
+              <w:pStyle w:val="ImageCaption"/>
+            </w:pPr>
+            <w:r>
+              <w:t xml:space="preserve">Figure 6: Caterpillar plots showing the mixing of chains across parameters in model b2.</w:t>
+            </w:r>
+          </w:p>
+          <w:bookmarkEnd w:id="69"/>
+        </w:tc>
+      </w:tr>
+    </w:tbl>
+    <w:bookmarkEnd w:id="70"/>
+    <w:bookmarkEnd w:id="71"/>
     <w:sectPr>
       <w:footnotePr>
         <w:numRestart w:val="eachSect"/>

</xml_diff>

<commit_message>
updated referencing for supplementary figures and tables
</commit_message>
<xml_diff>
--- a/docs/manuscript/manuscript.docx
+++ b/docs/manuscript/manuscript.docx
@@ -144,7 +144,7 @@
     </w:p>
     <w:bookmarkEnd w:id="24"/>
     <w:bookmarkEnd w:id="25"/>
-    <w:bookmarkStart w:id="50" w:name="results"/>
+    <w:bookmarkStart w:id="51" w:name="results"/>
     <w:p>
       <w:pPr>
         <w:pStyle w:val="Heading1"/>
@@ -1163,8 +1163,213 @@
       </w:tr>
     </w:tbl>
     <w:bookmarkEnd w:id="49"/>
+    <w:bookmarkStart w:id="50" w:name="X98cd564c5571685c634f5f065fee8a30ccf0643"/>
+    <w:p>
+      <w:pPr>
+        <w:pStyle w:val="Heading2"/>
+      </w:pPr>
+      <w:r>
+        <w:t xml:space="preserve">Referring to supplementary figures and tables</w:t>
+      </w:r>
+    </w:p>
+    <w:p>
+      <w:pPr>
+        <w:pStyle w:val="FirstParagraph"/>
+      </w:pPr>
+      <w:r>
+        <w:t xml:space="preserve">And here is how you might refer to supplementary figures and tables in a way that preserves the link between the figure or table label in each output format (e.g., .html figure /table numbers just keep going, whereas the appendix/supplementary pdf label them as Table A.1, Figure A.1 etc.).</w:t>
+      </w:r>
+    </w:p>
+    <w:p>
+      <w:pPr>
+        <w:pStyle w:val="BodyText"/>
+      </w:pPr>
+      <w:r>
+        <w:t xml:space="preserve">There are at least two reasonably simple ways:</w:t>
+      </w:r>
+    </w:p>
+    <w:p>
+      <w:pPr>
+        <w:pStyle w:val="Compact"/>
+        <w:numPr>
+          <w:ilvl w:val="0"/>
+          <w:numId w:val="1001"/>
+        </w:numPr>
+      </w:pPr>
+      <w:r>
+        <w:t xml:space="preserve">You can do it like this:</w:t>
+      </w:r>
+    </w:p>
+    <w:p>
+      <w:pPr>
+        <w:pStyle w:val="FirstParagraph"/>
+      </w:pPr>
+      <w:r>
+        <w:t xml:space="preserve">Here’s the code:</w:t>
+      </w:r>
+    </w:p>
+    <w:p>
+      <w:pPr>
+        <w:pStyle w:val="SourceCode"/>
+      </w:pPr>
+      <w:r>
+        <w:rPr>
+          <w:rStyle w:val="NormalTok"/>
+        </w:rPr>
+        <w:t xml:space="preserve">::: {.content-visible when-format="html"}</w:t>
+      </w:r>
+      <w:r>
+        <w:br/>
+      </w:r>
+      <w:r>
+        <w:rPr>
+          <w:rStyle w:val="NormalTok"/>
+        </w:rPr>
+        <w:t xml:space="preserve">See the supplementary analysis (@fig-s1 and @tbl-s1).</w:t>
+      </w:r>
+      <w:r>
+        <w:br/>
+      </w:r>
+      <w:r>
+        <w:rPr>
+          <w:rStyle w:val="NormalTok"/>
+        </w:rPr>
+        <w:t xml:space="preserve">:::</w:t>
+      </w:r>
+      <w:r>
+        <w:br/>
+      </w:r>
+      <w:r>
+        <w:rPr>
+          <w:rStyle w:val="NormalTok"/>
+        </w:rPr>
+        <w:t xml:space="preserve">::: {.content-visible when-format="typst"}</w:t>
+      </w:r>
+      <w:r>
+        <w:br/>
+      </w:r>
+      <w:r>
+        <w:rPr>
+          <w:rStyle w:val="NormalTok"/>
+        </w:rPr>
+        <w:t xml:space="preserve">See the supplementary analysis (Figure A.1 and Table A.1 in the supplementary materials).</w:t>
+      </w:r>
+      <w:r>
+        <w:br/>
+      </w:r>
+      <w:r>
+        <w:rPr>
+          <w:rStyle w:val="NormalTok"/>
+        </w:rPr>
+        <w:t xml:space="preserve">:::</w:t>
+      </w:r>
+    </w:p>
+    <w:p>
+      <w:pPr>
+        <w:pStyle w:val="FirstParagraph"/>
+      </w:pPr>
+      <w:r>
+        <w:t xml:space="preserve">And here’s the output:</w:t>
+      </w:r>
+    </w:p>
+    <w:p>
+      <w:pPr>
+        <w:pStyle w:val="Compact"/>
+        <w:numPr>
+          <w:ilvl w:val="0"/>
+          <w:numId w:val="1002"/>
+        </w:numPr>
+      </w:pPr>
+      <w:r>
+        <w:t xml:space="preserve">Or use inline conditionals for shorter references:</w:t>
+      </w:r>
+    </w:p>
+    <w:p>
+      <w:pPr>
+        <w:pStyle w:val="FirstParagraph"/>
+      </w:pPr>
+      <w:r>
+        <w:t xml:space="preserve">Here’s the code:</w:t>
+      </w:r>
+    </w:p>
+    <w:p>
+      <w:pPr>
+        <w:pStyle w:val="SourceCode"/>
+      </w:pPr>
+      <w:r>
+        <w:rPr>
+          <w:rStyle w:val="NormalTok"/>
+        </w:rPr>
+        <w:t xml:space="preserve">The model diagnostics </w:t>
+      </w:r>
+      <w:r>
+        <w:rPr>
+          <w:rStyle w:val="CommentTok"/>
+        </w:rPr>
+        <w:t xml:space="preserve">[</w:t>
+      </w:r>
+      <w:r>
+        <w:rPr>
+          <w:rStyle w:val="OtherTok"/>
+        </w:rPr>
+        <w:t xml:space="preserve">are shown in @fig-s1</w:t>
+      </w:r>
+      <w:r>
+        <w:rPr>
+          <w:rStyle w:val="CommentTok"/>
+        </w:rPr>
+        <w:t xml:space="preserve">]</w:t>
+      </w:r>
+      <w:r>
+        <w:rPr>
+          <w:rStyle w:val="NormalTok"/>
+        </w:rPr>
+        <w:t xml:space="preserve">{.content-visible when-format="html"}</w:t>
+      </w:r>
+      <w:r>
+        <w:rPr>
+          <w:rStyle w:val="CommentTok"/>
+        </w:rPr>
+        <w:t xml:space="preserve">[</w:t>
+      </w:r>
+      <w:r>
+        <w:rPr>
+          <w:rStyle w:val="OtherTok"/>
+        </w:rPr>
+        <w:t xml:space="preserve">are shown in Figure A.1 of the supplementary materials</w:t>
+      </w:r>
+      <w:r>
+        <w:rPr>
+          <w:rStyle w:val="CommentTok"/>
+        </w:rPr>
+        <w:t xml:space="preserve">]</w:t>
+      </w:r>
+      <w:r>
+        <w:rPr>
+          <w:rStyle w:val="NormalTok"/>
+        </w:rPr>
+        <w:t xml:space="preserve">{.content-visible when-format="typst"}.</w:t>
+      </w:r>
+    </w:p>
+    <w:p>
+      <w:pPr>
+        <w:pStyle w:val="FirstParagraph"/>
+      </w:pPr>
+      <w:r>
+        <w:t xml:space="preserve">And here’s the output:</w:t>
+      </w:r>
+    </w:p>
+    <w:p>
+      <w:pPr>
+        <w:pStyle w:val="BodyText"/>
+      </w:pPr>
+      <w:r>
+        <w:t xml:space="preserve">The model diagnostics .</w:t>
+      </w:r>
+    </w:p>
     <w:bookmarkEnd w:id="50"/>
-    <w:bookmarkStart w:id="51" w:name="discussion"/>
+    <w:bookmarkEnd w:id="51"/>
+    <w:bookmarkStart w:id="52" w:name="discussion"/>
     <w:p>
       <w:pPr>
         <w:pStyle w:val="Heading1"/>
@@ -1173,8 +1378,8 @@
         <w:t xml:space="preserve">Discussion</w:t>
       </w:r>
     </w:p>
-    <w:bookmarkEnd w:id="51"/>
-    <w:bookmarkStart w:id="56" w:name="disclosures"/>
+    <w:bookmarkEnd w:id="52"/>
+    <w:bookmarkStart w:id="57" w:name="disclosures"/>
     <w:p>
       <w:pPr>
         <w:pStyle w:val="Heading1"/>
@@ -1183,7 +1388,7 @@
         <w:t xml:space="preserve">Disclosures</w:t>
       </w:r>
     </w:p>
-    <w:bookmarkStart w:id="52" w:name="data-and-code-availability"/>
+    <w:bookmarkStart w:id="53" w:name="data-and-code-availability"/>
     <w:p>
       <w:pPr>
         <w:pStyle w:val="Heading2"/>
@@ -1200,8 +1405,8 @@
         <w:t xml:space="preserve">blah.</w:t>
       </w:r>
     </w:p>
-    <w:bookmarkEnd w:id="52"/>
-    <w:bookmarkStart w:id="54" w:name="author-contributions"/>
+    <w:bookmarkEnd w:id="53"/>
+    <w:bookmarkStart w:id="55" w:name="author-contributions"/>
     <w:p>
       <w:pPr>
         <w:pStyle w:val="Heading2"/>
@@ -1220,7 +1425,7 @@
       <w:r>
         <w:t xml:space="preserve"> </w:t>
       </w:r>
-      <w:hyperlink r:id="rId53">
+      <w:hyperlink r:id="rId54">
         <w:r>
           <w:rPr>
             <w:rStyle w:val="Hyperlink"/>
@@ -1237,8 +1442,8 @@
         <w:t xml:space="preserve">Blah.</w:t>
       </w:r>
     </w:p>
-    <w:bookmarkEnd w:id="54"/>
-    <w:bookmarkStart w:id="55" w:name="competing-interests"/>
+    <w:bookmarkEnd w:id="55"/>
+    <w:bookmarkStart w:id="56" w:name="competing-interests"/>
     <w:p>
       <w:pPr>
         <w:pStyle w:val="Heading2"/>
@@ -1260,9 +1465,9 @@
         <w:br w:type="page"/>
       </w:r>
     </w:p>
-    <w:bookmarkEnd w:id="55"/>
     <w:bookmarkEnd w:id="56"/>
-    <w:bookmarkStart w:id="62" w:name="references"/>
+    <w:bookmarkEnd w:id="57"/>
+    <w:bookmarkStart w:id="63" w:name="references"/>
     <w:p>
       <w:pPr>
         <w:pStyle w:val="Heading1"/>
@@ -1271,8 +1476,8 @@
         <w:t xml:space="preserve">References</w:t>
       </w:r>
     </w:p>
-    <w:bookmarkStart w:id="61" w:name="refs"/>
-    <w:bookmarkStart w:id="58" w:name="ref-R-base"/>
+    <w:bookmarkStart w:id="62" w:name="refs"/>
+    <w:bookmarkStart w:id="59" w:name="ref-R-base"/>
     <w:p>
       <w:pPr>
         <w:pStyle w:val="Bibliography"/>
@@ -1296,7 +1501,7 @@
       <w:r>
         <w:t xml:space="preserve"> </w:t>
       </w:r>
-      <w:hyperlink r:id="rId57">
+      <w:hyperlink r:id="rId58">
         <w:r>
           <w:rPr>
             <w:rStyle w:val="Hyperlink"/>
@@ -1305,8 +1510,8 @@
         </w:r>
       </w:hyperlink>
     </w:p>
-    <w:bookmarkEnd w:id="58"/>
-    <w:bookmarkStart w:id="60" w:name="ref-simmons2012"/>
+    <w:bookmarkEnd w:id="59"/>
+    <w:bookmarkStart w:id="61" w:name="ref-simmons2012"/>
     <w:p>
       <w:pPr>
         <w:pStyle w:val="Bibliography"/>
@@ -1356,7 +1561,7 @@
       <w:r>
         <w:t xml:space="preserve"> </w:t>
       </w:r>
-      <w:hyperlink r:id="rId59">
+      <w:hyperlink r:id="rId60">
         <w:r>
           <w:rPr>
             <w:rStyle w:val="Hyperlink"/>
@@ -1365,9 +1570,9 @@
         </w:r>
       </w:hyperlink>
     </w:p>
-    <w:bookmarkEnd w:id="60"/>
     <w:bookmarkEnd w:id="61"/>
     <w:bookmarkEnd w:id="62"/>
+    <w:bookmarkEnd w:id="63"/>
     <w:sectPr>
       <w:footnotePr>
         <w:numRestart w:val="eachSect"/>
@@ -1478,8 +1683,238 @@
       </w:pPr>
     </w:lvl>
   </w:abstractNum>
+  <w:abstractNum w:abstractNumId="99421">
+    <w:nsid w:val="00A99421"/>
+    <w:multiLevelType w:val="multilevel"/>
+    <w:lvl w:ilvl="0">
+      <w:start w:val="1"/>
+      <w:numFmt w:val="decimal"/>
+      <w:lvlText w:val="%1)"/>
+      <w:lvlJc w:val="left"/>
+      <w:pPr>
+        <w:ind w:left="720" w:hanging="360"/>
+      </w:pPr>
+    </w:lvl>
+    <w:lvl w:ilvl="1">
+      <w:start w:val="1"/>
+      <w:numFmt w:val="decimal"/>
+      <w:lvlText w:val="%2)"/>
+      <w:lvlJc w:val="left"/>
+      <w:pPr>
+        <w:ind w:left="1440" w:hanging="360"/>
+      </w:pPr>
+    </w:lvl>
+    <w:lvl w:ilvl="2">
+      <w:start w:val="1"/>
+      <w:numFmt w:val="decimal"/>
+      <w:lvlText w:val="%3)"/>
+      <w:lvlJc w:val="left"/>
+      <w:pPr>
+        <w:ind w:left="2160" w:hanging="360"/>
+      </w:pPr>
+    </w:lvl>
+    <w:lvl w:ilvl="3">
+      <w:start w:val="1"/>
+      <w:numFmt w:val="decimal"/>
+      <w:lvlText w:val="%4)"/>
+      <w:lvlJc w:val="left"/>
+      <w:pPr>
+        <w:ind w:left="2880" w:hanging="360"/>
+      </w:pPr>
+    </w:lvl>
+    <w:lvl w:ilvl="4">
+      <w:start w:val="1"/>
+      <w:numFmt w:val="decimal"/>
+      <w:lvlText w:val="%5)"/>
+      <w:lvlJc w:val="left"/>
+      <w:pPr>
+        <w:ind w:left="3600" w:hanging="360"/>
+      </w:pPr>
+    </w:lvl>
+    <w:lvl w:ilvl="5">
+      <w:start w:val="1"/>
+      <w:numFmt w:val="decimal"/>
+      <w:lvlText w:val="%6)"/>
+      <w:lvlJc w:val="left"/>
+      <w:pPr>
+        <w:ind w:left="4320" w:hanging="360"/>
+      </w:pPr>
+    </w:lvl>
+    <w:lvl w:ilvl="6">
+      <w:start w:val="1"/>
+      <w:numFmt w:val="decimal"/>
+      <w:lvlText w:val="%7)"/>
+      <w:lvlJc w:val="left"/>
+      <w:pPr>
+        <w:ind w:left="5040" w:hanging="360"/>
+      </w:pPr>
+    </w:lvl>
+    <w:lvl w:ilvl="7">
+      <w:start w:val="1"/>
+      <w:numFmt w:val="decimal"/>
+      <w:lvlText w:val="%8)"/>
+      <w:lvlJc w:val="left"/>
+      <w:pPr>
+        <w:ind w:left="5760" w:hanging="360"/>
+      </w:pPr>
+    </w:lvl>
+    <w:lvl w:ilvl="8">
+      <w:start w:val="1"/>
+      <w:numFmt w:val="decimal"/>
+      <w:lvlText w:val="%9)"/>
+      <w:lvlJc w:val="left"/>
+      <w:pPr>
+        <w:ind w:left="6480" w:hanging="360"/>
+      </w:pPr>
+    </w:lvl>
+  </w:abstractNum>
+  <w:abstractNum w:abstractNumId="99422">
+    <w:nsid w:val="00A99422"/>
+    <w:multiLevelType w:val="multilevel"/>
+    <w:lvl w:ilvl="0">
+      <w:start w:val="2"/>
+      <w:numFmt w:val="decimal"/>
+      <w:lvlText w:val="%1)"/>
+      <w:lvlJc w:val="left"/>
+      <w:pPr>
+        <w:ind w:left="720" w:hanging="360"/>
+      </w:pPr>
+    </w:lvl>
+    <w:lvl w:ilvl="1">
+      <w:start w:val="2"/>
+      <w:numFmt w:val="decimal"/>
+      <w:lvlText w:val="%2)"/>
+      <w:lvlJc w:val="left"/>
+      <w:pPr>
+        <w:ind w:left="1440" w:hanging="360"/>
+      </w:pPr>
+    </w:lvl>
+    <w:lvl w:ilvl="2">
+      <w:start w:val="2"/>
+      <w:numFmt w:val="decimal"/>
+      <w:lvlText w:val="%3)"/>
+      <w:lvlJc w:val="left"/>
+      <w:pPr>
+        <w:ind w:left="2160" w:hanging="360"/>
+      </w:pPr>
+    </w:lvl>
+    <w:lvl w:ilvl="3">
+      <w:start w:val="2"/>
+      <w:numFmt w:val="decimal"/>
+      <w:lvlText w:val="%4)"/>
+      <w:lvlJc w:val="left"/>
+      <w:pPr>
+        <w:ind w:left="2880" w:hanging="360"/>
+      </w:pPr>
+    </w:lvl>
+    <w:lvl w:ilvl="4">
+      <w:start w:val="2"/>
+      <w:numFmt w:val="decimal"/>
+      <w:lvlText w:val="%5)"/>
+      <w:lvlJc w:val="left"/>
+      <w:pPr>
+        <w:ind w:left="3600" w:hanging="360"/>
+      </w:pPr>
+    </w:lvl>
+    <w:lvl w:ilvl="5">
+      <w:start w:val="2"/>
+      <w:numFmt w:val="decimal"/>
+      <w:lvlText w:val="%6)"/>
+      <w:lvlJc w:val="left"/>
+      <w:pPr>
+        <w:ind w:left="4320" w:hanging="360"/>
+      </w:pPr>
+    </w:lvl>
+    <w:lvl w:ilvl="6">
+      <w:start w:val="2"/>
+      <w:numFmt w:val="decimal"/>
+      <w:lvlText w:val="%7)"/>
+      <w:lvlJc w:val="left"/>
+      <w:pPr>
+        <w:ind w:left="5040" w:hanging="360"/>
+      </w:pPr>
+    </w:lvl>
+    <w:lvl w:ilvl="7">
+      <w:start w:val="2"/>
+      <w:numFmt w:val="decimal"/>
+      <w:lvlText w:val="%8)"/>
+      <w:lvlJc w:val="left"/>
+      <w:pPr>
+        <w:ind w:left="5760" w:hanging="360"/>
+      </w:pPr>
+    </w:lvl>
+    <w:lvl w:ilvl="8">
+      <w:start w:val="2"/>
+      <w:numFmt w:val="decimal"/>
+      <w:lvlText w:val="%9)"/>
+      <w:lvlJc w:val="left"/>
+      <w:pPr>
+        <w:ind w:left="6480" w:hanging="360"/>
+      </w:pPr>
+    </w:lvl>
+  </w:abstractNum>
   <w:num w:numId="1000">
     <w:abstractNumId w:val="990"/>
+  </w:num>
+  <w:num w:numId="1001">
+    <w:abstractNumId w:val="99421"/>
+    <w:lvlOverride w:ilvl="0">
+      <w:startOverride w:val="1"/>
+    </w:lvlOverride>
+    <w:lvlOverride w:ilvl="1">
+      <w:startOverride w:val="1"/>
+    </w:lvlOverride>
+    <w:lvlOverride w:ilvl="2">
+      <w:startOverride w:val="1"/>
+    </w:lvlOverride>
+    <w:lvlOverride w:ilvl="3">
+      <w:startOverride w:val="1"/>
+    </w:lvlOverride>
+    <w:lvlOverride w:ilvl="4">
+      <w:startOverride w:val="1"/>
+    </w:lvlOverride>
+    <w:lvlOverride w:ilvl="5">
+      <w:startOverride w:val="1"/>
+    </w:lvlOverride>
+    <w:lvlOverride w:ilvl="6">
+      <w:startOverride w:val="1"/>
+    </w:lvlOverride>
+    <w:lvlOverride w:ilvl="7">
+      <w:startOverride w:val="1"/>
+    </w:lvlOverride>
+    <w:lvlOverride w:ilvl="8">
+      <w:startOverride w:val="1"/>
+    </w:lvlOverride>
+  </w:num>
+  <w:num w:numId="1002">
+    <w:abstractNumId w:val="99422"/>
+    <w:lvlOverride w:ilvl="0">
+      <w:startOverride w:val="2"/>
+    </w:lvlOverride>
+    <w:lvlOverride w:ilvl="1">
+      <w:startOverride w:val="2"/>
+    </w:lvlOverride>
+    <w:lvlOverride w:ilvl="2">
+      <w:startOverride w:val="2"/>
+    </w:lvlOverride>
+    <w:lvlOverride w:ilvl="3">
+      <w:startOverride w:val="2"/>
+    </w:lvlOverride>
+    <w:lvlOverride w:ilvl="4">
+      <w:startOverride w:val="2"/>
+    </w:lvlOverride>
+    <w:lvlOverride w:ilvl="5">
+      <w:startOverride w:val="2"/>
+    </w:lvlOverride>
+    <w:lvlOverride w:ilvl="6">
+      <w:startOverride w:val="2"/>
+    </w:lvlOverride>
+    <w:lvlOverride w:ilvl="7">
+      <w:startOverride w:val="2"/>
+    </w:lvlOverride>
+    <w:lvlOverride w:ilvl="8">
+      <w:startOverride w:val="2"/>
+    </w:lvlOverride>
   </w:num>
 </w:numbering>
 </file>

</xml_diff>